<commit_message>
“Laboratorio 10 – Entrega final
</commit_message>
<xml_diff>
--- a/Docs/Observaciones-Lab 10.docx
+++ b/Docs/Observaciones-Lab 10.docx
@@ -163,7 +163,41 @@
           <w:rFonts w:ascii="Dax-Regular" w:hAnsi="Dax-Regular"/>
           <w:lang w:val="es-419"/>
         </w:rPr>
-        <w:t xml:space="preserve">Se utiliza sys.setRecursionlimit en el view. </w:t>
+        <w:t xml:space="preserve">Se utiliza </w:t>
+      </w:r>
+      <w:proofErr w:type="spellStart"/>
+      <w:proofErr w:type="gramStart"/>
+      <w:r>
+        <w:rPr>
+          <w:rFonts w:ascii="Dax-Regular" w:hAnsi="Dax-Regular"/>
+          <w:lang w:val="es-419"/>
+        </w:rPr>
+        <w:t>sys.setRecursionlimit</w:t>
+      </w:r>
+      <w:proofErr w:type="spellEnd"/>
+      <w:proofErr w:type="gramEnd"/>
+      <w:r>
+        <w:rPr>
+          <w:rFonts w:ascii="Dax-Regular" w:hAnsi="Dax-Regular"/>
+          <w:lang w:val="es-419"/>
+        </w:rPr>
+        <w:t xml:space="preserve"> en el </w:t>
+      </w:r>
+      <w:proofErr w:type="spellStart"/>
+      <w:r>
+        <w:rPr>
+          <w:rFonts w:ascii="Dax-Regular" w:hAnsi="Dax-Regular"/>
+          <w:lang w:val="es-419"/>
+        </w:rPr>
+        <w:t>view</w:t>
+      </w:r>
+      <w:proofErr w:type="spellEnd"/>
+      <w:r>
+        <w:rPr>
+          <w:rFonts w:ascii="Dax-Regular" w:hAnsi="Dax-Regular"/>
+          <w:lang w:val="es-419"/>
+        </w:rPr>
+        <w:t xml:space="preserve">. </w:t>
       </w:r>
     </w:p>
     <w:p>
@@ -179,6 +213,7 @@
       <w:r>
         <w:rPr>
           <w:rFonts w:ascii="Dax-Regular" w:hAnsi="Dax-Regular"/>
+          <w:noProof/>
           <w:lang w:val="es-419"/>
         </w:rPr>
         <w:drawing>
@@ -457,8 +492,19 @@
                 <w:bCs/>
                 <w:lang w:val="es-419"/>
               </w:rPr>
-              <w:t># Vertices</w:t>
-            </w:r>
+              <w:t xml:space="preserve"># </w:t>
+            </w:r>
+            <w:proofErr w:type="spellStart"/>
+            <w:r>
+              <w:rPr>
+                <w:rFonts w:ascii="Dax-Regular" w:hAnsi="Dax-Regular"/>
+                <w:b/>
+                <w:bCs/>
+                <w:lang w:val="es-419"/>
+              </w:rPr>
+              <w:t>Vertices</w:t>
+            </w:r>
+            <w:proofErr w:type="spellEnd"/>
           </w:p>
         </w:tc>
         <w:tc>
@@ -737,29 +783,7 @@
                 <w:szCs w:val="21"/>
                 <w:lang w:eastAsia="es-CO"/>
               </w:rPr>
-              <w:t>'bus_routes_</w:t>
-            </w:r>
-            <w:r>
-              <w:rPr>
-                <w:rFonts w:ascii="Consolas" w:eastAsia="Times New Roman" w:hAnsi="Consolas" w:cs="Times New Roman"/>
-                <w:noProof w:val="0"/>
-                <w:color w:val="CE9178"/>
-                <w:sz w:val="21"/>
-                <w:szCs w:val="21"/>
-                <w:lang w:eastAsia="es-CO"/>
-              </w:rPr>
-              <w:t>7</w:t>
-            </w:r>
-            <w:r>
-              <w:rPr>
-                <w:rFonts w:ascii="Consolas" w:eastAsia="Times New Roman" w:hAnsi="Consolas" w:cs="Times New Roman"/>
-                <w:noProof w:val="0"/>
-                <w:color w:val="CE9178"/>
-                <w:sz w:val="21"/>
-                <w:szCs w:val="21"/>
-                <w:lang w:eastAsia="es-CO"/>
-              </w:rPr>
-              <w:t>000.csv'</w:t>
+              <w:t>'bus_routes_7000.csv'</w:t>
             </w:r>
           </w:p>
         </w:tc>
@@ -1533,6 +1557,65 @@
           <w:lang w:val="es-419"/>
         </w:rPr>
       </w:pPr>
+      <w:r>
+        <w:rPr>
+          <w:rFonts w:ascii="Dax-Regular" w:hAnsi="Dax-Regular"/>
+          <w:lang w:val="es-419"/>
+        </w:rPr>
+        <w:t>Se utilizan listas de adyacencia, es un grafo dirigido.</w:t>
+      </w:r>
+    </w:p>
+    <w:p>
+      <w:pPr>
+        <w:pStyle w:val="Prrafodelista"/>
+        <w:spacing w:after="0"/>
+        <w:jc w:val="both"/>
+        <w:rPr>
+          <w:rFonts w:ascii="Dax-Regular" w:hAnsi="Dax-Regular"/>
+          <w:lang w:val="es-419"/>
+        </w:rPr>
+      </w:pPr>
+      <w:r>
+        <w:rPr>
+          <w:rFonts w:ascii="Dax-Regular" w:hAnsi="Dax-Regular"/>
+          <w:lang w:val="es-419"/>
+        </w:rPr>
+        <w:drawing>
+          <wp:inline distT="0" distB="0" distL="0" distR="0" wp14:anchorId="1E7C0690" wp14:editId="171485D3">
+            <wp:extent cx="3305636" cy="847843"/>
+            <wp:effectExtent l="0" t="0" r="9525" b="9525"/>
+            <wp:docPr id="3" name="Imagen 3"/>
+            <wp:cNvGraphicFramePr>
+              <a:graphicFrameLocks xmlns:a="http://schemas.openxmlformats.org/drawingml/2006/main" noChangeAspect="1"/>
+            </wp:cNvGraphicFramePr>
+            <a:graphic xmlns:a="http://schemas.openxmlformats.org/drawingml/2006/main">
+              <a:graphicData uri="http://schemas.openxmlformats.org/drawingml/2006/picture">
+                <pic:pic xmlns:pic="http://schemas.openxmlformats.org/drawingml/2006/picture">
+                  <pic:nvPicPr>
+                    <pic:cNvPr id="1" name=""/>
+                    <pic:cNvPicPr/>
+                  </pic:nvPicPr>
+                  <pic:blipFill>
+                    <a:blip r:embed="rId10"/>
+                    <a:stretch>
+                      <a:fillRect/>
+                    </a:stretch>
+                  </pic:blipFill>
+                  <pic:spPr>
+                    <a:xfrm>
+                      <a:off x="0" y="0"/>
+                      <a:ext cx="3305636" cy="847843"/>
+                    </a:xfrm>
+                    <a:prstGeom prst="rect">
+                      <a:avLst/>
+                    </a:prstGeom>
+                  </pic:spPr>
+                </pic:pic>
+              </a:graphicData>
+            </a:graphic>
+          </wp:inline>
+        </w:drawing>
+      </w:r>
     </w:p>
     <w:p>
       <w:pPr>
@@ -1568,6 +1651,24 @@
     <w:p>
       <w:pPr>
         <w:pStyle w:val="Prrafodelista"/>
+        <w:spacing w:after="0"/>
+        <w:jc w:val="both"/>
+        <w:rPr>
+          <w:rFonts w:ascii="Dax-Regular" w:hAnsi="Dax-Regular"/>
+          <w:lang w:val="es-419"/>
+        </w:rPr>
+      </w:pPr>
+      <w:r>
+        <w:rPr>
+          <w:rFonts w:ascii="Dax-Regular" w:hAnsi="Dax-Regular"/>
+          <w:lang w:val="es-419"/>
+        </w:rPr>
+        <w:t>14000</w:t>
+      </w:r>
+    </w:p>
+    <w:p>
+      <w:pPr>
+        <w:pStyle w:val="Prrafodelista"/>
         <w:rPr>
           <w:rFonts w:ascii="Dax-Regular" w:hAnsi="Dax-Regular"/>
           <w:lang w:val="es-419"/>
@@ -1599,6 +1700,24 @@
     <w:p>
       <w:pPr>
         <w:pStyle w:val="Prrafodelista"/>
+        <w:spacing w:after="0"/>
+        <w:jc w:val="both"/>
+        <w:rPr>
+          <w:rFonts w:ascii="Dax-Regular" w:hAnsi="Dax-Regular"/>
+          <w:lang w:val="es-419"/>
+        </w:rPr>
+      </w:pPr>
+      <w:r>
+        <w:rPr>
+          <w:rFonts w:ascii="Dax-Regular" w:hAnsi="Dax-Regular"/>
+          <w:lang w:val="es-419"/>
+        </w:rPr>
+        <w:t>Listas de adyacencia.</w:t>
+      </w:r>
+    </w:p>
+    <w:p>
+      <w:pPr>
+        <w:pStyle w:val="Prrafodelista"/>
         <w:rPr>
           <w:rFonts w:ascii="Dax-Regular" w:hAnsi="Dax-Regular"/>
           <w:lang w:val="es-419"/>
@@ -1646,6 +1765,90 @@
           <w:lang w:val="es-CO"/>
         </w:rPr>
       </w:pPr>
+      <w:proofErr w:type="spellStart"/>
+      <w:r>
+        <w:rPr>
+          <w:rFonts w:ascii="Dax-Regular" w:hAnsi="Dax-Regular"/>
+          <w:lang w:val="es-CO"/>
+        </w:rPr>
+        <w:t>compareStopIds</w:t>
+      </w:r>
+      <w:proofErr w:type="spellEnd"/>
+      <w:r>
+        <w:rPr>
+          <w:rFonts w:ascii="Dax-Regular" w:hAnsi="Dax-Regular"/>
+          <w:lang w:val="es-CO"/>
+        </w:rPr>
+        <w:t xml:space="preserve">, esta función compara los </w:t>
+      </w:r>
+      <w:proofErr w:type="spellStart"/>
+      <w:r>
+        <w:rPr>
+          <w:rFonts w:ascii="Dax-Regular" w:hAnsi="Dax-Regular"/>
+          <w:lang w:val="es-CO"/>
+        </w:rPr>
+        <w:t>id´s</w:t>
+      </w:r>
+      <w:proofErr w:type="spellEnd"/>
+      <w:r>
+        <w:rPr>
+          <w:rFonts w:ascii="Dax-Regular" w:hAnsi="Dax-Regular"/>
+          <w:lang w:val="es-CO"/>
+        </w:rPr>
+        <w:t>.</w:t>
+      </w:r>
+    </w:p>
+    <w:p>
+      <w:pPr>
+        <w:pStyle w:val="Prrafodelista"/>
+        <w:spacing w:after="0"/>
+        <w:jc w:val="both"/>
+        <w:rPr>
+          <w:rFonts w:ascii="Dax-Regular" w:hAnsi="Dax-Regular"/>
+          <w:lang w:val="es-CO"/>
+        </w:rPr>
+      </w:pPr>
+      <w:r>
+        <w:rPr>
+          <w:rFonts w:ascii="Dax-Regular" w:hAnsi="Dax-Regular"/>
+          <w:lang w:val="es-CO"/>
+        </w:rPr>
+        <w:drawing>
+          <wp:inline distT="0" distB="0" distL="0" distR="0" wp14:anchorId="52AD7557" wp14:editId="637B70E1">
+            <wp:extent cx="3686689" cy="2181529"/>
+            <wp:effectExtent l="0" t="0" r="9525" b="9525"/>
+            <wp:docPr id="4" name="Imagen 4"/>
+            <wp:cNvGraphicFramePr>
+              <a:graphicFrameLocks xmlns:a="http://schemas.openxmlformats.org/drawingml/2006/main" noChangeAspect="1"/>
+            </wp:cNvGraphicFramePr>
+            <a:graphic xmlns:a="http://schemas.openxmlformats.org/drawingml/2006/main">
+              <a:graphicData uri="http://schemas.openxmlformats.org/drawingml/2006/picture">
+                <pic:pic xmlns:pic="http://schemas.openxmlformats.org/drawingml/2006/picture">
+                  <pic:nvPicPr>
+                    <pic:cNvPr id="1" name=""/>
+                    <pic:cNvPicPr/>
+                  </pic:nvPicPr>
+                  <pic:blipFill>
+                    <a:blip r:embed="rId11"/>
+                    <a:stretch>
+                      <a:fillRect/>
+                    </a:stretch>
+                  </pic:blipFill>
+                  <pic:spPr>
+                    <a:xfrm>
+                      <a:off x="0" y="0"/>
+                      <a:ext cx="3686689" cy="2181529"/>
+                    </a:xfrm>
+                    <a:prstGeom prst="rect">
+                      <a:avLst/>
+                    </a:prstGeom>
+                  </pic:spPr>
+                </pic:pic>
+              </a:graphicData>
+            </a:graphic>
+          </wp:inline>
+        </w:drawing>
+      </w:r>
     </w:p>
     <w:sectPr>
       <w:pgSz w:w="12240" w:h="15840"/>
@@ -4074,6 +4277,21 @@
 </file>
 
 <file path=customXml/item1.xml><?xml version="1.0" encoding="utf-8"?>
+<p:properties xmlns:p="http://schemas.microsoft.com/office/2006/metadata/properties" xmlns:xsi="http://www.w3.org/2001/XMLSchema-instance" xmlns:pc="http://schemas.microsoft.com/office/infopath/2007/PartnerControls">
+  <documentManagement/>
+</p:properties>
+</file>
+
+<file path=customXml/item2.xml><?xml version="1.0" encoding="utf-8"?>
+<?mso-contentType ?>
+<FormTemplates xmlns="http://schemas.microsoft.com/sharepoint/v3/contenttype/forms">
+  <Display>DocumentLibraryForm</Display>
+  <Edit>DocumentLibraryForm</Edit>
+  <New>DocumentLibraryForm</New>
+</FormTemplates>
+</file>
+
+<file path=customXml/item3.xml><?xml version="1.0" encoding="utf-8"?>
 <ct:contentTypeSchema xmlns:ct="http://schemas.microsoft.com/office/2006/metadata/contentType" xmlns:ma="http://schemas.microsoft.com/office/2006/metadata/properties/metaAttributes" ct:_="" ma:_="" ma:contentTypeName="Documento" ma:contentTypeID="0x01010023858CF01A2EF24688B692775F4C60A4" ma:contentTypeVersion="11" ma:contentTypeDescription="Crear nuevo documento." ma:contentTypeScope="" ma:versionID="04b510ef1bc187d79b842c792d256c41">
   <xsd:schema xmlns:xsd="http://www.w3.org/2001/XMLSchema" xmlns:xs="http://www.w3.org/2001/XMLSchema" xmlns:p="http://schemas.microsoft.com/office/2006/metadata/properties" xmlns:ns2="164883f8-7691-4ecf-b54a-664c0d0edefe" xmlns:ns3="85e30bcc-d76c-4413-8e4d-2dce22fb0743" targetNamespace="http://schemas.microsoft.com/office/2006/metadata/properties" ma:root="true" ma:fieldsID="9049981c3eb1ee76226ec9e2f8ecd7b4" ns2:_="" ns3:_="">
     <xsd:import namespace="164883f8-7691-4ecf-b54a-664c0d0edefe"/>
@@ -4284,22 +4502,24 @@
 </ct:contentTypeSchema>
 </file>
 
-<file path=customXml/item2.xml><?xml version="1.0" encoding="utf-8"?>
-<?mso-contentType ?>
-<FormTemplates xmlns="http://schemas.microsoft.com/sharepoint/v3/contenttype/forms">
-  <Display>DocumentLibraryForm</Display>
-  <Edit>DocumentLibraryForm</Edit>
-  <New>DocumentLibraryForm</New>
-</FormTemplates>
+<file path=customXml/itemProps1.xml><?xml version="1.0" encoding="utf-8"?>
+<ds:datastoreItem xmlns:ds="http://schemas.openxmlformats.org/officeDocument/2006/customXml" ds:itemID="{8542EACB-7939-45C8-99C3-B6897CA7A7EF}">
+  <ds:schemaRefs>
+    <ds:schemaRef ds:uri="http://schemas.microsoft.com/office/2006/metadata/properties"/>
+    <ds:schemaRef ds:uri="http://schemas.microsoft.com/office/infopath/2007/PartnerControls"/>
+  </ds:schemaRefs>
+</ds:datastoreItem>
 </file>
 
-<file path=customXml/item3.xml><?xml version="1.0" encoding="utf-8"?>
-<p:properties xmlns:p="http://schemas.microsoft.com/office/2006/metadata/properties" xmlns:xsi="http://www.w3.org/2001/XMLSchema-instance" xmlns:pc="http://schemas.microsoft.com/office/infopath/2007/PartnerControls">
-  <documentManagement/>
-</p:properties>
+<file path=customXml/itemProps2.xml><?xml version="1.0" encoding="utf-8"?>
+<ds:datastoreItem xmlns:ds="http://schemas.openxmlformats.org/officeDocument/2006/customXml" ds:itemID="{1F59EA8B-1FA8-40D2-A8B0-61B9CE1E4579}">
+  <ds:schemaRefs>
+    <ds:schemaRef ds:uri="http://schemas.microsoft.com/sharepoint/v3/contenttype/forms"/>
+  </ds:schemaRefs>
+</ds:datastoreItem>
 </file>
 
-<file path=customXml/itemProps1.xml><?xml version="1.0" encoding="utf-8"?>
+<file path=customXml/itemProps3.xml><?xml version="1.0" encoding="utf-8"?>
 <ds:datastoreItem xmlns:ds="http://schemas.openxmlformats.org/officeDocument/2006/customXml" ds:itemID="{B5A68955-FE31-4882-A896-23358313A6FD}">
   <ds:schemaRefs>
     <ds:schemaRef ds:uri="http://schemas.microsoft.com/office/2006/metadata/contentType"/>
@@ -4316,21 +4536,4 @@
     <ds:schemaRef ds:uri="http://schemas.microsoft.com/internal/obd"/>
   </ds:schemaRefs>
 </ds:datastoreItem>
-</file>
-
-<file path=customXml/itemProps2.xml><?xml version="1.0" encoding="utf-8"?>
-<ds:datastoreItem xmlns:ds="http://schemas.openxmlformats.org/officeDocument/2006/customXml" ds:itemID="{1F59EA8B-1FA8-40D2-A8B0-61B9CE1E4579}">
-  <ds:schemaRefs>
-    <ds:schemaRef ds:uri="http://schemas.microsoft.com/sharepoint/v3/contenttype/forms"/>
-  </ds:schemaRefs>
-</ds:datastoreItem>
-</file>
-
-<file path=customXml/itemProps3.xml><?xml version="1.0" encoding="utf-8"?>
-<ds:datastoreItem xmlns:ds="http://schemas.openxmlformats.org/officeDocument/2006/customXml" ds:itemID="{8542EACB-7939-45C8-99C3-B6897CA7A7EF}">
-  <ds:schemaRefs>
-    <ds:schemaRef ds:uri="http://schemas.microsoft.com/office/2006/metadata/properties"/>
-    <ds:schemaRef ds:uri="http://schemas.microsoft.com/office/infopath/2007/PartnerControls"/>
-  </ds:schemaRefs>
-</ds:datastoreItem>
 </file>
</xml_diff>